<commit_message>
Adding huge repo changes
</commit_message>
<xml_diff>
--- a/3. Fundamentals of HTML/3. HTML Elements/HTML Elements.docx
+++ b/3. Fundamentals of HTML/3. HTML Elements/HTML Elements.docx
@@ -1,6 +1,6 @@
 
 <file path=word/document.xml><?xml version="1.0" encoding="utf-8"?>
-<w:document xmlns:wpc="http://schemas.microsoft.com/office/word/2010/wordprocessingCanvas" xmlns:cx="http://schemas.microsoft.com/office/drawing/2014/chartex" xmlns:cx1="http://schemas.microsoft.com/office/drawing/2015/9/8/chartex" xmlns:cx2="http://schemas.microsoft.com/office/drawing/2015/10/21/chartex" xmlns:cx3="http://schemas.microsoft.com/office/drawing/2016/5/9/chartex" xmlns:cx4="http://schemas.microsoft.com/office/drawing/2016/5/10/chartex" xmlns:cx5="http://schemas.microsoft.com/office/drawing/2016/5/11/chartex" xmlns:cx6="http://schemas.microsoft.com/office/drawing/2016/5/12/chartex" xmlns:cx7="http://schemas.microsoft.com/office/drawing/2016/5/13/chartex" xmlns:cx8="http://schemas.microsoft.com/office/drawing/2016/5/14/chartex" xmlns:mc="http://schemas.openxmlformats.org/markup-compatibility/2006" xmlns:aink="http://schemas.microsoft.com/office/drawing/2016/ink" xmlns:am3d="http://schemas.microsoft.com/office/drawing/2017/model3d" xmlns:o="urn:schemas-microsoft-com:office:office" xmlns:r="http://schemas.openxmlformats.org/officeDocument/2006/relationships" xmlns:m="http://schemas.openxmlformats.org/officeDocument/2006/math" xmlns:v="urn:schemas-microsoft-com:vml" xmlns:wp14="http://schemas.microsoft.com/office/word/2010/wordprocessingDrawing" xmlns:wp="http://schemas.openxmlformats.org/drawingml/2006/wordprocessingDrawing" xmlns:w10="urn:schemas-microsoft-com:office:word" xmlns:w="http://schemas.openxmlformats.org/wordprocessingml/2006/main" xmlns:w14="http://schemas.microsoft.com/office/word/2010/wordml" xmlns:w15="http://schemas.microsoft.com/office/word/2012/wordml" xmlns:w16cex="http://schemas.microsoft.com/office/word/2018/wordml/cex" xmlns:w16cid="http://schemas.microsoft.com/office/word/2016/wordml/cid" xmlns:w16="http://schemas.microsoft.com/office/word/2018/wordml" xmlns:w16se="http://schemas.microsoft.com/office/word/2015/wordml/symex" xmlns:wpg="http://schemas.microsoft.com/office/word/2010/wordprocessingGroup" xmlns:wpi="http://schemas.microsoft.com/office/word/2010/wordprocessingInk" xmlns:wne="http://schemas.microsoft.com/office/word/2006/wordml" xmlns:wps="http://schemas.microsoft.com/office/word/2010/wordprocessingShape" mc:Ignorable="w14 w15 w16se w16cid w16 w16cex wp14">
+<w:document xmlns:wpc="http://schemas.microsoft.com/office/word/2010/wordprocessingCanvas" xmlns:cx="http://schemas.microsoft.com/office/drawing/2014/chartex" xmlns:cx1="http://schemas.microsoft.com/office/drawing/2015/9/8/chartex" xmlns:cx2="http://schemas.microsoft.com/office/drawing/2015/10/21/chartex" xmlns:cx3="http://schemas.microsoft.com/office/drawing/2016/5/9/chartex" xmlns:cx4="http://schemas.microsoft.com/office/drawing/2016/5/10/chartex" xmlns:cx5="http://schemas.microsoft.com/office/drawing/2016/5/11/chartex" xmlns:cx6="http://schemas.microsoft.com/office/drawing/2016/5/12/chartex" xmlns:cx7="http://schemas.microsoft.com/office/drawing/2016/5/13/chartex" xmlns:cx8="http://schemas.microsoft.com/office/drawing/2016/5/14/chartex" xmlns:mc="http://schemas.openxmlformats.org/markup-compatibility/2006" xmlns:aink="http://schemas.microsoft.com/office/drawing/2016/ink" xmlns:am3d="http://schemas.microsoft.com/office/drawing/2017/model3d" xmlns:o="urn:schemas-microsoft-com:office:office" xmlns:oel="http://schemas.microsoft.com/office/2019/extlst" xmlns:r="http://schemas.openxmlformats.org/officeDocument/2006/relationships" xmlns:m="http://schemas.openxmlformats.org/officeDocument/2006/math" xmlns:v="urn:schemas-microsoft-com:vml" xmlns:wp14="http://schemas.microsoft.com/office/word/2010/wordprocessingDrawing" xmlns:wp="http://schemas.openxmlformats.org/drawingml/2006/wordprocessingDrawing" xmlns:w10="urn:schemas-microsoft-com:office:word" xmlns:w="http://schemas.openxmlformats.org/wordprocessingml/2006/main" xmlns:w14="http://schemas.microsoft.com/office/word/2010/wordml" xmlns:w15="http://schemas.microsoft.com/office/word/2012/wordml" xmlns:w16cex="http://schemas.microsoft.com/office/word/2018/wordml/cex" xmlns:w16cid="http://schemas.microsoft.com/office/word/2016/wordml/cid" xmlns:w16="http://schemas.microsoft.com/office/word/2018/wordml" xmlns:w16du="http://schemas.microsoft.com/office/word/2023/wordml/word16du" xmlns:w16sdtdh="http://schemas.microsoft.com/office/word/2020/wordml/sdtdatahash" xmlns:w16se="http://schemas.microsoft.com/office/word/2015/wordml/symex" xmlns:wpg="http://schemas.microsoft.com/office/word/2010/wordprocessingGroup" xmlns:wpi="http://schemas.microsoft.com/office/word/2010/wordprocessingInk" xmlns:wne="http://schemas.microsoft.com/office/word/2006/wordml" xmlns:wps="http://schemas.microsoft.com/office/word/2010/wordprocessingShape" mc:Ignorable="w14 w15 w16se w16cid w16 w16cex w16sdtdh wp14">
   <w:body>
     <w:p>
       <w:pPr>
@@ -282,27 +282,7 @@
           <w:sz w:val="20"/>
           <w:szCs w:val="20"/>
         </w:rPr>
-        <w:t xml:space="preserve">. You probably clicked on a couple of hyperlinks on your way to this </w:t>
-      </w:r>
-      <w:proofErr w:type="spellStart"/>
-      <w:r>
-        <w:rPr>
-          <w:rFonts w:ascii="Segoe UI" w:eastAsia="Times New Roman" w:hAnsi="Segoe UI" w:cs="Segoe UI"/>
-          <w:color w:val="484848"/>
-          <w:sz w:val="20"/>
-          <w:szCs w:val="20"/>
-        </w:rPr>
-        <w:t>Codecademy</w:t>
-      </w:r>
-      <w:proofErr w:type="spellEnd"/>
-      <w:r>
-        <w:rPr>
-          <w:rFonts w:ascii="Segoe UI" w:eastAsia="Times New Roman" w:hAnsi="Segoe UI" w:cs="Segoe UI"/>
-          <w:color w:val="484848"/>
-          <w:sz w:val="20"/>
-          <w:szCs w:val="20"/>
-        </w:rPr>
-        <w:t xml:space="preserve"> course.</w:t>
+        <w:t>. You probably clicked on a couple of hyperlinks on your way to this Codecademy course.</w:t>
       </w:r>
     </w:p>
     <w:p>
@@ -2780,6 +2760,19 @@
         <w:shd w:val="clear" w:color="auto" w:fill="FFFFFF"/>
         <w:spacing w:after="100" w:afterAutospacing="1" w:line="240" w:lineRule="auto"/>
         <w:rPr>
+          <w:rFonts w:ascii="Consolas" w:eastAsia="Times New Roman" w:hAnsi="Consolas" w:cs="Courier New"/>
+          <w:color w:val="15141F"/>
+          <w:sz w:val="20"/>
+          <w:szCs w:val="20"/>
+          <w:shd w:val="clear" w:color="auto" w:fill="EAE9ED"/>
+        </w:rPr>
+      </w:pPr>
+    </w:p>
+    <w:p>
+      <w:pPr>
+        <w:shd w:val="clear" w:color="auto" w:fill="FFFFFF"/>
+        <w:spacing w:after="100" w:afterAutospacing="1" w:line="240" w:lineRule="auto"/>
+        <w:rPr>
           <w:rFonts w:ascii="Segoe UI" w:eastAsia="Times New Roman" w:hAnsi="Segoe UI" w:cs="Segoe UI"/>
           <w:color w:val="484848"/>
           <w:sz w:val="20"/>
@@ -2954,17 +2947,6 @@
         </w:rPr>
         <w:t>s for better readability.</w:t>
       </w:r>
-    </w:p>
-    <w:p>
-      <w:pPr>
-        <w:spacing w:after="0" w:line="240" w:lineRule="auto"/>
-        <w:rPr>
-          <w:rFonts w:ascii="Segoe UI" w:eastAsia="Times New Roman" w:hAnsi="Segoe UI" w:cs="Segoe UI"/>
-          <w:color w:val="484848"/>
-          <w:sz w:val="20"/>
-          <w:szCs w:val="20"/>
-        </w:rPr>
-      </w:pPr>
     </w:p>
     <w:p>
       <w:pPr>
@@ -5443,6 +5425,7 @@
           <w:color w:val="939598"/>
           <w:sz w:val="20"/>
           <w:szCs w:val="20"/>
+          <w:lang w:val="fi-FI"/>
         </w:rPr>
       </w:pPr>
       <w:r>
@@ -5451,8 +5434,31 @@
           <w:color w:val="E85D7F"/>
           <w:sz w:val="20"/>
           <w:szCs w:val="20"/>
-        </w:rPr>
-        <w:t>&lt;ul&gt;</w:t>
+          <w:lang w:val="fi-FI"/>
+        </w:rPr>
+        <w:t>&lt;</w:t>
+      </w:r>
+      <w:proofErr w:type="spellStart"/>
+      <w:r>
+        <w:rPr>
+          <w:rFonts w:ascii="Consolas" w:eastAsia="Times New Roman" w:hAnsi="Consolas" w:cs="Courier New"/>
+          <w:color w:val="E85D7F"/>
+          <w:sz w:val="20"/>
+          <w:szCs w:val="20"/>
+          <w:lang w:val="fi-FI"/>
+        </w:rPr>
+        <w:t>ul</w:t>
+      </w:r>
+      <w:proofErr w:type="spellEnd"/>
+      <w:r>
+        <w:rPr>
+          <w:rFonts w:ascii="Consolas" w:eastAsia="Times New Roman" w:hAnsi="Consolas" w:cs="Courier New"/>
+          <w:color w:val="E85D7F"/>
+          <w:sz w:val="20"/>
+          <w:szCs w:val="20"/>
+          <w:lang w:val="fi-FI"/>
+        </w:rPr>
+        <w:t>&gt;</w:t>
       </w:r>
       <w:r>
         <w:rPr>
@@ -5460,6 +5466,7 @@
           <w:color w:val="939598"/>
           <w:sz w:val="20"/>
           <w:szCs w:val="20"/>
+          <w:lang w:val="fi-FI"/>
         </w:rPr>
         <w:br/>
       </w:r>
@@ -5469,6 +5476,7 @@
           <w:color w:val="FFFFFF"/>
           <w:sz w:val="20"/>
           <w:szCs w:val="20"/>
+          <w:lang w:val="fi-FI"/>
         </w:rPr>
         <w:t>  </w:t>
       </w:r>
@@ -5478,6 +5486,7 @@
           <w:color w:val="E85D7F"/>
           <w:sz w:val="20"/>
           <w:szCs w:val="20"/>
+          <w:lang w:val="fi-FI"/>
         </w:rPr>
         <w:t>&lt;li&gt;</w:t>
       </w:r>
@@ -5487,6 +5496,7 @@
           <w:color w:val="FFFFFF"/>
           <w:sz w:val="20"/>
           <w:szCs w:val="20"/>
+          <w:lang w:val="fi-FI"/>
         </w:rPr>
         <w:t>Limes</w:t>
       </w:r>
@@ -5496,6 +5506,7 @@
           <w:color w:val="E85D7F"/>
           <w:sz w:val="20"/>
           <w:szCs w:val="20"/>
+          <w:lang w:val="fi-FI"/>
         </w:rPr>
         <w:t>&lt;/li&gt;</w:t>
       </w:r>
@@ -5505,6 +5516,7 @@
           <w:color w:val="939598"/>
           <w:sz w:val="20"/>
           <w:szCs w:val="20"/>
+          <w:lang w:val="fi-FI"/>
         </w:rPr>
         <w:br/>
       </w:r>
@@ -5514,6 +5526,7 @@
           <w:color w:val="FFFFFF"/>
           <w:sz w:val="20"/>
           <w:szCs w:val="20"/>
+          <w:lang w:val="fi-FI"/>
         </w:rPr>
         <w:t>  </w:t>
       </w:r>
@@ -5523,24 +5536,29 @@
           <w:color w:val="E85D7F"/>
           <w:sz w:val="20"/>
           <w:szCs w:val="20"/>
+          <w:lang w:val="fi-FI"/>
         </w:rPr>
         <w:t>&lt;li&gt;</w:t>
       </w:r>
+      <w:proofErr w:type="spellStart"/>
       <w:r>
         <w:rPr>
           <w:rFonts w:ascii="Consolas" w:eastAsia="Times New Roman" w:hAnsi="Consolas" w:cs="Courier New"/>
           <w:color w:val="FFFFFF"/>
           <w:sz w:val="20"/>
           <w:szCs w:val="20"/>
+          <w:lang w:val="fi-FI"/>
         </w:rPr>
         <w:t>Tortillas</w:t>
       </w:r>
+      <w:proofErr w:type="spellEnd"/>
       <w:r>
         <w:rPr>
           <w:rFonts w:ascii="Consolas" w:eastAsia="Times New Roman" w:hAnsi="Consolas" w:cs="Courier New"/>
           <w:color w:val="E85D7F"/>
           <w:sz w:val="20"/>
           <w:szCs w:val="20"/>
+          <w:lang w:val="fi-FI"/>
         </w:rPr>
         <w:t>&lt;/li&gt;</w:t>
       </w:r>
@@ -5550,6 +5568,7 @@
           <w:color w:val="939598"/>
           <w:sz w:val="20"/>
           <w:szCs w:val="20"/>
+          <w:lang w:val="fi-FI"/>
         </w:rPr>
         <w:br/>
       </w:r>
@@ -5559,6 +5578,7 @@
           <w:color w:val="FFFFFF"/>
           <w:sz w:val="20"/>
           <w:szCs w:val="20"/>
+          <w:lang w:val="fi-FI"/>
         </w:rPr>
         <w:t>  </w:t>
       </w:r>
@@ -5568,24 +5588,29 @@
           <w:color w:val="E85D7F"/>
           <w:sz w:val="20"/>
           <w:szCs w:val="20"/>
+          <w:lang w:val="fi-FI"/>
         </w:rPr>
         <w:t>&lt;li&gt;</w:t>
       </w:r>
+      <w:proofErr w:type="spellStart"/>
       <w:r>
         <w:rPr>
           <w:rFonts w:ascii="Consolas" w:eastAsia="Times New Roman" w:hAnsi="Consolas" w:cs="Courier New"/>
           <w:color w:val="FFFFFF"/>
           <w:sz w:val="20"/>
           <w:szCs w:val="20"/>
+          <w:lang w:val="fi-FI"/>
         </w:rPr>
         <w:t>Chicken</w:t>
       </w:r>
+      <w:proofErr w:type="spellEnd"/>
       <w:r>
         <w:rPr>
           <w:rFonts w:ascii="Consolas" w:eastAsia="Times New Roman" w:hAnsi="Consolas" w:cs="Courier New"/>
           <w:color w:val="E85D7F"/>
           <w:sz w:val="20"/>
           <w:szCs w:val="20"/>
+          <w:lang w:val="fi-FI"/>
         </w:rPr>
         <w:t>&lt;/li&gt;</w:t>
       </w:r>
@@ -5595,6 +5620,7 @@
           <w:color w:val="939598"/>
           <w:sz w:val="20"/>
           <w:szCs w:val="20"/>
+          <w:lang w:val="fi-FI"/>
         </w:rPr>
         <w:br/>
       </w:r>
@@ -5604,8 +5630,31 @@
           <w:color w:val="E85D7F"/>
           <w:sz w:val="20"/>
           <w:szCs w:val="20"/>
-        </w:rPr>
-        <w:t>&lt;/ul&gt;</w:t>
+          <w:lang w:val="fi-FI"/>
+        </w:rPr>
+        <w:t>&lt;/</w:t>
+      </w:r>
+      <w:proofErr w:type="spellStart"/>
+      <w:r>
+        <w:rPr>
+          <w:rFonts w:ascii="Consolas" w:eastAsia="Times New Roman" w:hAnsi="Consolas" w:cs="Courier New"/>
+          <w:color w:val="E85D7F"/>
+          <w:sz w:val="20"/>
+          <w:szCs w:val="20"/>
+          <w:lang w:val="fi-FI"/>
+        </w:rPr>
+        <w:t>ul</w:t>
+      </w:r>
+      <w:proofErr w:type="spellEnd"/>
+      <w:r>
+        <w:rPr>
+          <w:rFonts w:ascii="Consolas" w:eastAsia="Times New Roman" w:hAnsi="Consolas" w:cs="Courier New"/>
+          <w:color w:val="E85D7F"/>
+          <w:sz w:val="20"/>
+          <w:szCs w:val="20"/>
+          <w:lang w:val="fi-FI"/>
+        </w:rPr>
+        <w:t>&gt;</w:t>
       </w:r>
     </w:p>
     <w:p>
@@ -8846,7 +8895,7 @@
 </file>
 
 <file path=word/numbering.xml><?xml version="1.0" encoding="utf-8"?>
-<w:numbering xmlns:wpc="http://schemas.microsoft.com/office/word/2010/wordprocessingCanvas" xmlns:cx="http://schemas.microsoft.com/office/drawing/2014/chartex" xmlns:cx1="http://schemas.microsoft.com/office/drawing/2015/9/8/chartex" xmlns:cx2="http://schemas.microsoft.com/office/drawing/2015/10/21/chartex" xmlns:cx3="http://schemas.microsoft.com/office/drawing/2016/5/9/chartex" xmlns:cx4="http://schemas.microsoft.com/office/drawing/2016/5/10/chartex" xmlns:cx5="http://schemas.microsoft.com/office/drawing/2016/5/11/chartex" xmlns:cx6="http://schemas.microsoft.com/office/drawing/2016/5/12/chartex" xmlns:cx7="http://schemas.microsoft.com/office/drawing/2016/5/13/chartex" xmlns:cx8="http://schemas.microsoft.com/office/drawing/2016/5/14/chartex" xmlns:mc="http://schemas.openxmlformats.org/markup-compatibility/2006" xmlns:aink="http://schemas.microsoft.com/office/drawing/2016/ink" xmlns:am3d="http://schemas.microsoft.com/office/drawing/2017/model3d" xmlns:o="urn:schemas-microsoft-com:office:office" xmlns:r="http://schemas.openxmlformats.org/officeDocument/2006/relationships" xmlns:m="http://schemas.openxmlformats.org/officeDocument/2006/math" xmlns:v="urn:schemas-microsoft-com:vml" xmlns:wp14="http://schemas.microsoft.com/office/word/2010/wordprocessingDrawing" xmlns:wp="http://schemas.openxmlformats.org/drawingml/2006/wordprocessingDrawing" xmlns:w10="urn:schemas-microsoft-com:office:word" xmlns:w="http://schemas.openxmlformats.org/wordprocessingml/2006/main" xmlns:w14="http://schemas.microsoft.com/office/word/2010/wordml" xmlns:w15="http://schemas.microsoft.com/office/word/2012/wordml" xmlns:w16cex="http://schemas.microsoft.com/office/word/2018/wordml/cex" xmlns:w16cid="http://schemas.microsoft.com/office/word/2016/wordml/cid" xmlns:w16="http://schemas.microsoft.com/office/word/2018/wordml" xmlns:w16se="http://schemas.microsoft.com/office/word/2015/wordml/symex" xmlns:wpg="http://schemas.microsoft.com/office/word/2010/wordprocessingGroup" xmlns:wpi="http://schemas.microsoft.com/office/word/2010/wordprocessingInk" xmlns:wne="http://schemas.microsoft.com/office/word/2006/wordml" xmlns:wps="http://schemas.microsoft.com/office/word/2010/wordprocessingShape" mc:Ignorable="w14 w15 w16se w16cid w16 w16cex wp14">
+<w:numbering xmlns:wpc="http://schemas.microsoft.com/office/word/2010/wordprocessingCanvas" xmlns:cx="http://schemas.microsoft.com/office/drawing/2014/chartex" xmlns:cx1="http://schemas.microsoft.com/office/drawing/2015/9/8/chartex" xmlns:cx2="http://schemas.microsoft.com/office/drawing/2015/10/21/chartex" xmlns:cx3="http://schemas.microsoft.com/office/drawing/2016/5/9/chartex" xmlns:cx4="http://schemas.microsoft.com/office/drawing/2016/5/10/chartex" xmlns:cx5="http://schemas.microsoft.com/office/drawing/2016/5/11/chartex" xmlns:cx6="http://schemas.microsoft.com/office/drawing/2016/5/12/chartex" xmlns:cx7="http://schemas.microsoft.com/office/drawing/2016/5/13/chartex" xmlns:cx8="http://schemas.microsoft.com/office/drawing/2016/5/14/chartex" xmlns:mc="http://schemas.openxmlformats.org/markup-compatibility/2006" xmlns:aink="http://schemas.microsoft.com/office/drawing/2016/ink" xmlns:am3d="http://schemas.microsoft.com/office/drawing/2017/model3d" xmlns:o="urn:schemas-microsoft-com:office:office" xmlns:oel="http://schemas.microsoft.com/office/2019/extlst" xmlns:r="http://schemas.openxmlformats.org/officeDocument/2006/relationships" xmlns:m="http://schemas.openxmlformats.org/officeDocument/2006/math" xmlns:v="urn:schemas-microsoft-com:vml" xmlns:wp14="http://schemas.microsoft.com/office/word/2010/wordprocessingDrawing" xmlns:wp="http://schemas.openxmlformats.org/drawingml/2006/wordprocessingDrawing" xmlns:w10="urn:schemas-microsoft-com:office:word" xmlns:w="http://schemas.openxmlformats.org/wordprocessingml/2006/main" xmlns:w14="http://schemas.microsoft.com/office/word/2010/wordml" xmlns:w15="http://schemas.microsoft.com/office/word/2012/wordml" xmlns:w16cex="http://schemas.microsoft.com/office/word/2018/wordml/cex" xmlns:w16cid="http://schemas.microsoft.com/office/word/2016/wordml/cid" xmlns:w16="http://schemas.microsoft.com/office/word/2018/wordml" xmlns:w16du="http://schemas.microsoft.com/office/word/2023/wordml/word16du" xmlns:w16sdtdh="http://schemas.microsoft.com/office/word/2020/wordml/sdtdatahash" xmlns:w16se="http://schemas.microsoft.com/office/word/2015/wordml/symex" xmlns:wpg="http://schemas.microsoft.com/office/word/2010/wordprocessingGroup" xmlns:wpi="http://schemas.microsoft.com/office/word/2010/wordprocessingInk" xmlns:wne="http://schemas.microsoft.com/office/word/2006/wordml" xmlns:wps="http://schemas.microsoft.com/office/word/2010/wordprocessingShape" mc:Ignorable="w14 w15 w16se w16cid w16 w16cex w16sdtdh wp14">
   <w:abstractNum w:abstractNumId="0" w15:restartNumberingAfterBreak="0">
     <w:nsid w:val="04C11FBC"/>
     <w:multiLevelType w:val="multilevel"/>
@@ -10414,44 +10463,44 @@
       </w:rPr>
     </w:lvl>
   </w:abstractNum>
-  <w:num w:numId="1">
+  <w:num w:numId="1" w16cid:durableId="150099720">
     <w:abstractNumId w:val="1"/>
   </w:num>
-  <w:num w:numId="2">
+  <w:num w:numId="2" w16cid:durableId="1564563110">
     <w:abstractNumId w:val="9"/>
   </w:num>
-  <w:num w:numId="3">
+  <w:num w:numId="3" w16cid:durableId="1728727163">
     <w:abstractNumId w:val="2"/>
   </w:num>
-  <w:num w:numId="4">
+  <w:num w:numId="4" w16cid:durableId="1216156880">
     <w:abstractNumId w:val="5"/>
   </w:num>
-  <w:num w:numId="5">
+  <w:num w:numId="5" w16cid:durableId="487861495">
     <w:abstractNumId w:val="8"/>
   </w:num>
-  <w:num w:numId="6">
+  <w:num w:numId="6" w16cid:durableId="297734540">
     <w:abstractNumId w:val="3"/>
   </w:num>
-  <w:num w:numId="7">
+  <w:num w:numId="7" w16cid:durableId="1330448720">
     <w:abstractNumId w:val="4"/>
   </w:num>
-  <w:num w:numId="8">
+  <w:num w:numId="8" w16cid:durableId="1263299736">
     <w:abstractNumId w:val="10"/>
   </w:num>
-  <w:num w:numId="9">
+  <w:num w:numId="9" w16cid:durableId="421339756">
     <w:abstractNumId w:val="7"/>
   </w:num>
-  <w:num w:numId="10">
+  <w:num w:numId="10" w16cid:durableId="1725248639">
     <w:abstractNumId w:val="6"/>
   </w:num>
-  <w:num w:numId="11">
+  <w:num w:numId="11" w16cid:durableId="577517340">
     <w:abstractNumId w:val="0"/>
   </w:num>
 </w:numbering>
 </file>
 
 <file path=word/styles.xml><?xml version="1.0" encoding="utf-8"?>
-<w:styles xmlns:mc="http://schemas.openxmlformats.org/markup-compatibility/2006" xmlns:r="http://schemas.openxmlformats.org/officeDocument/2006/relationships" xmlns:w="http://schemas.openxmlformats.org/wordprocessingml/2006/main" xmlns:w14="http://schemas.microsoft.com/office/word/2010/wordml" xmlns:w15="http://schemas.microsoft.com/office/word/2012/wordml" xmlns:w16cex="http://schemas.microsoft.com/office/word/2018/wordml/cex" xmlns:w16cid="http://schemas.microsoft.com/office/word/2016/wordml/cid" xmlns:w16="http://schemas.microsoft.com/office/word/2018/wordml" xmlns:w16se="http://schemas.microsoft.com/office/word/2015/wordml/symex" mc:Ignorable="w14 w15 w16se w16cid w16 w16cex">
+<w:styles xmlns:mc="http://schemas.openxmlformats.org/markup-compatibility/2006" xmlns:r="http://schemas.openxmlformats.org/officeDocument/2006/relationships" xmlns:w="http://schemas.openxmlformats.org/wordprocessingml/2006/main" xmlns:w14="http://schemas.microsoft.com/office/word/2010/wordml" xmlns:w15="http://schemas.microsoft.com/office/word/2012/wordml" xmlns:w16cex="http://schemas.microsoft.com/office/word/2018/wordml/cex" xmlns:w16cid="http://schemas.microsoft.com/office/word/2016/wordml/cid" xmlns:w16="http://schemas.microsoft.com/office/word/2018/wordml" xmlns:w16sdtdh="http://schemas.microsoft.com/office/word/2020/wordml/sdtdatahash" xmlns:w16se="http://schemas.microsoft.com/office/word/2015/wordml/symex" mc:Ignorable="w14 w15 w16se w16cid w16 w16cex w16sdtdh">
   <w:docDefaults>
     <w:rPrDefault>
       <w:rPr>

</xml_diff>